<commit_message>
New "STALKERSOUP Step by Step Installation Guide", "Readme" file and the "13 Mar 16" folder...
</commit_message>
<xml_diff>
--- a/Documents by Sword/STALKERSOUP Step by Step Installation Guide.docx
+++ b/Documents by Sword/STALKERSOUP Step by Step Installation Guide.docx
@@ -101,7 +101,44 @@
         <w:rPr>
           <w:sz w:val="22"/>
         </w:rPr>
-        <w:t>STALKERSOUP is a standalone game, not requiring a pre-installed version of any previous S.T.A.L.K.E.R. game, so create a folder on your games drive named 'STALKERSOUP'. Installing to an SSD, instead of a HDD, generally improves loading times in the game. It works well on Windows 7, 8, and 10 64-bit systems, but if you're using Windows 10, do NOT install the game to your main system (usually C:) drive, to avoid problems with the way Windows 10 manages its files</w:t>
+        <w:t xml:space="preserve">STALKERSOUP is a standalone game, not requiring a pre-installed version of any previous S.T.A.L.K.E.R. game, so create a folder on your games drive named 'STALKERSOUP'. Installing to an SSD, instead of a HDD, generally improves loading times in the game. </w:t>
+      </w:r>
+      <w:r>
+        <w:rPr>
+          <w:sz w:val="22"/>
+        </w:rPr>
+        <w:t>The game</w:t>
+      </w:r>
+      <w:r>
+        <w:rPr>
+          <w:sz w:val="22"/>
+        </w:rPr>
+        <w:t xml:space="preserve"> works well on Windows 7, 8, and 10 64-bit systems, but if you're using Windows 10, </w:t>
+      </w:r>
+      <w:r>
+        <w:rPr>
+          <w:sz w:val="22"/>
+        </w:rPr>
+        <w:t>DO</w:t>
+      </w:r>
+      <w:r>
+        <w:rPr>
+          <w:sz w:val="22"/>
+        </w:rPr>
+        <w:t xml:space="preserve"> NOT install the game to your main system (usually C:) drive, to avoid problems with the way Windows 10 manages its files</w:t>
+      </w:r>
+    </w:p>
+    <w:p>
+      <w:pPr>
+        <w:rPr>
+          <w:sz w:val="22"/>
+        </w:rPr>
+      </w:pPr>
+      <w:r>
+        <w:rPr>
+          <w:sz w:val="22"/>
+        </w:rPr>
+        <w:t>Also, DO NOT install this game over a previous version of STALKER or STALKERSOUP, as the new files will be incompatible</w:t>
       </w:r>
     </w:p>
     <w:p>
@@ -336,13 +373,7 @@
         <w:rPr>
           <w:sz w:val="22"/>
         </w:rPr>
-        <w:t>right click on</w:t>
-      </w:r>
-      <w:r>
-        <w:rPr>
-          <w:sz w:val="22"/>
-        </w:rPr>
-        <w:t xml:space="preserve"> </w:t>
+        <w:t xml:space="preserve">right click on </w:t>
       </w:r>
       <w:r>
         <w:rPr>
@@ -403,13 +434,7 @@
         <w:rPr>
           <w:sz w:val="22"/>
         </w:rPr>
-        <w:t>simply double click on it</w:t>
-      </w:r>
-      <w:r>
-        <w:rPr>
-          <w:sz w:val="22"/>
-        </w:rPr>
-        <w:t xml:space="preserve">, or </w:t>
+        <w:t xml:space="preserve">simply double click on it, or </w:t>
       </w:r>
       <w:r>
         <w:rPr>
@@ -421,13 +446,7 @@
         <w:rPr>
           <w:sz w:val="22"/>
         </w:rPr>
-        <w:t>and use 7-Zip to extract it</w:t>
-      </w:r>
-      <w:r>
-        <w:rPr>
-          <w:sz w:val="22"/>
-        </w:rPr>
-        <w:t>, whichever works for you</w:t>
+        <w:t>and use 7-Zip to extract it, whichever works for you</w:t>
       </w:r>
     </w:p>
     <w:p>
@@ -539,6 +558,7 @@
         <w:rPr>
           <w:sz w:val="22"/>
         </w:rPr>
+        <w:lastRenderedPageBreak/>
         <w:t>7</w:t>
       </w:r>
       <w:r>
@@ -583,7 +603,6 @@
         <w:rPr>
           <w:sz w:val="22"/>
         </w:rPr>
-        <w:lastRenderedPageBreak/>
         <w:t>8</w:t>
       </w:r>
       <w:r>
@@ -623,15 +642,7 @@
         <w:rPr>
           <w:sz w:val="22"/>
         </w:rPr>
-        <w:t xml:space="preserve">} Marked One'. If it </w:t>
-      </w:r>
-      <w:bookmarkStart w:id="0" w:name="_GoBack"/>
-      <w:bookmarkEnd w:id="0"/>
-      <w:r>
-        <w:rPr>
-          <w:sz w:val="22"/>
-        </w:rPr>
-        <w:t xml:space="preserve">doesn't, delete the contents of your STALKERSOUP game folder and reinstall the game again, following the instructions carefully. If it does, set your screen resolution and controls, </w:t>
+        <w:t xml:space="preserve">} Marked One'. If it doesn't, delete the contents of your STALKERSOUP game folder and reinstall the game again, following the instructions carefully. If it does, set your screen resolution and controls, </w:t>
       </w:r>
       <w:proofErr w:type="gramStart"/>
       <w:r>
@@ -1036,7 +1047,6 @@
           <w:b/>
           <w:sz w:val="22"/>
         </w:rPr>
-        <w:lastRenderedPageBreak/>
         <w:t>TIPS</w:t>
       </w:r>
     </w:p>
@@ -1172,7 +1182,21 @@
         <w:rPr>
           <w:sz w:val="22"/>
         </w:rPr>
-        <w:t>In-game commands bring up other options, or cheats. These should be used judiciously, as they can break, or repair, your path in the game...</w:t>
+        <w:t xml:space="preserve">In-game commands bring up other options, or cheats. These should be used judiciously, </w:t>
+      </w:r>
+      <w:r>
+        <w:rPr>
+          <w:sz w:val="22"/>
+        </w:rPr>
+        <w:t>as they can not only repair, but break your path in the game</w:t>
+      </w:r>
+      <w:bookmarkStart w:id="0" w:name="_GoBack"/>
+      <w:bookmarkEnd w:id="0"/>
+      <w:r>
+        <w:rPr>
+          <w:sz w:val="22"/>
+        </w:rPr>
+        <w:t>...</w:t>
       </w:r>
     </w:p>
     <w:p>

</xml_diff>

<commit_message>
Added new files:  - "Spawn Menu Directory v.1.xlsx"  - "Recipes STALKERSoup.doc"   and "Spawn Menu Directory Script File" workshop folder and new text from the 110004 version...
</commit_message>
<xml_diff>
--- a/Documents by Sword/STALKERSOUP Step by Step Installation Guide.docx
+++ b/Documents by Sword/STALKERSOUP Step by Step Installation Guide.docx
@@ -23,15 +23,17 @@
         <w:jc w:val="center"/>
         <w:rPr>
           <w:b/>
+          <w:color w:val="FF0000"/>
           <w:sz w:val="22"/>
         </w:rPr>
       </w:pPr>
       <w:r>
         <w:rPr>
           <w:b/>
-          <w:sz w:val="22"/>
-        </w:rPr>
-        <w:t>v1.0003</w:t>
+          <w:color w:val="FF0000"/>
+          <w:sz w:val="22"/>
+        </w:rPr>
+        <w:t>v1.0004</w:t>
       </w:r>
     </w:p>
     <w:p>
@@ -173,226 +175,617 @@
         <w:rPr>
           <w:sz w:val="22"/>
         </w:rPr>
-        <w:t>Gamedata</w:t>
+        <w:t>Ga</w:t>
+      </w:r>
+      <w:r>
+        <w:rPr>
+          <w:sz w:val="22"/>
+        </w:rPr>
+        <w:t>medata</w:t>
       </w:r>
       <w:proofErr w:type="spellEnd"/>
       <w:r>
         <w:rPr>
           <w:sz w:val="22"/>
         </w:rPr>
-        <w:t xml:space="preserve"> files'. There's </w:t>
+        <w:t xml:space="preserve"> files'. There's over </w:t>
+      </w:r>
+      <w:proofErr w:type="gramStart"/>
+      <w:r>
+        <w:rPr>
+          <w:sz w:val="22"/>
+        </w:rPr>
+        <w:t>12</w:t>
+      </w:r>
+      <w:r>
+        <w:rPr>
+          <w:sz w:val="22"/>
+        </w:rPr>
+        <w:t>Gb</w:t>
+      </w:r>
+      <w:proofErr w:type="gramEnd"/>
+      <w:r>
+        <w:rPr>
+          <w:sz w:val="22"/>
+        </w:rPr>
+        <w:t>, with a 4Gb download limit, so right click on each file and download them manually, one by one.  As you're doing so, organise the downloaded files into folders,</w:t>
+      </w:r>
+      <w:r>
+        <w:rPr>
+          <w:sz w:val="22"/>
+        </w:rPr>
+        <w:t xml:space="preserve"> 'Game Files' (12), 'Patches' </w:t>
+      </w:r>
+      <w:r>
+        <w:rPr>
+          <w:color w:val="FF0000"/>
+          <w:sz w:val="22"/>
+        </w:rPr>
+        <w:t>(</w:t>
+      </w:r>
+      <w:r>
+        <w:rPr>
+          <w:color w:val="FF0000"/>
+          <w:sz w:val="22"/>
+        </w:rPr>
+        <w:t>1</w:t>
+      </w:r>
+      <w:r>
+        <w:rPr>
+          <w:color w:val="FF0000"/>
+          <w:sz w:val="22"/>
+        </w:rPr>
+        <w:t>)</w:t>
+      </w:r>
+      <w:r>
+        <w:rPr>
+          <w:sz w:val="22"/>
+        </w:rPr>
+        <w:t>, 'Plugins' (8), and Mod Tools (1). NOTE: If the online OneDrive doesn't allow you to download entire folders without a Microsoft account, just open the folders further and download the files individually as before</w:t>
+      </w:r>
+    </w:p>
+    <w:p>
+      <w:pPr>
+        <w:rPr>
+          <w:sz w:val="22"/>
+        </w:rPr>
+      </w:pPr>
+      <w:r>
+        <w:rPr>
+          <w:sz w:val="22"/>
+        </w:rPr>
+        <w:t>2. From your new 'Game Files' folder, right click on 'STALKERSOUP 110000 PRE RELEASE Main Folder' and use 7-Zip to extract it. From the new folder 'STALKERSOUP', drop the 14 files inside into your STALKERSOUP game folder, and create a shortcut to the STALKERSOUP Launcher file to your desktop</w:t>
+      </w:r>
+    </w:p>
+    <w:p>
+      <w:pPr>
+        <w:rPr>
+          <w:sz w:val="22"/>
+        </w:rPr>
+      </w:pPr>
+      <w:r>
+        <w:rPr>
+          <w:sz w:val="22"/>
+        </w:rPr>
+        <w:t>3. In</w:t>
+      </w:r>
+      <w:r>
+        <w:rPr>
+          <w:sz w:val="22"/>
+        </w:rPr>
+        <w:t xml:space="preserve"> your 'Game Files' folder</w:t>
+      </w:r>
+      <w:r>
+        <w:rPr>
+          <w:sz w:val="22"/>
+        </w:rPr>
+        <w:t xml:space="preserve">, depending on how it extracted, there will be a file named either </w:t>
+      </w:r>
+      <w:r>
+        <w:rPr>
+          <w:sz w:val="22"/>
+        </w:rPr>
+        <w:t>'STALKERSOUP_</w:t>
+      </w:r>
+      <w:proofErr w:type="gramStart"/>
+      <w:r>
+        <w:rPr>
+          <w:sz w:val="22"/>
+        </w:rPr>
+        <w:t>110000alpha.7z'</w:t>
+      </w:r>
+      <w:r>
+        <w:rPr>
+          <w:sz w:val="22"/>
+        </w:rPr>
+        <w:t xml:space="preserve">  or</w:t>
+      </w:r>
+      <w:proofErr w:type="gramEnd"/>
+      <w:r>
+        <w:rPr>
+          <w:sz w:val="22"/>
+        </w:rPr>
+        <w:t xml:space="preserve">  </w:t>
+      </w:r>
+      <w:r>
+        <w:rPr>
+          <w:sz w:val="22"/>
+        </w:rPr>
+        <w:t>'STALKERSOUP_110000alpha.7z</w:t>
+      </w:r>
+      <w:r>
+        <w:rPr>
+          <w:sz w:val="22"/>
+        </w:rPr>
+        <w:t>.001</w:t>
+      </w:r>
+      <w:r>
+        <w:rPr>
+          <w:sz w:val="22"/>
+        </w:rPr>
+        <w:t>'</w:t>
+      </w:r>
+    </w:p>
+    <w:p>
+      <w:pPr>
+        <w:rPr>
+          <w:sz w:val="22"/>
+        </w:rPr>
+      </w:pPr>
+      <w:r>
+        <w:rPr>
+          <w:sz w:val="22"/>
+        </w:rPr>
+        <w:t>3</w:t>
+      </w:r>
+      <w:r>
+        <w:rPr>
+          <w:sz w:val="22"/>
+        </w:rPr>
+        <w:t>a</w:t>
+      </w:r>
+      <w:r>
+        <w:rPr>
+          <w:sz w:val="22"/>
+        </w:rPr>
+        <w:t>.</w:t>
+      </w:r>
+      <w:r>
+        <w:rPr>
+          <w:sz w:val="22"/>
+        </w:rPr>
+        <w:t xml:space="preserve"> </w:t>
+      </w:r>
+      <w:proofErr w:type="gramStart"/>
+      <w:r>
+        <w:rPr>
+          <w:sz w:val="22"/>
+        </w:rPr>
+        <w:t xml:space="preserve">If </w:t>
+      </w:r>
+      <w:r>
+        <w:rPr>
+          <w:sz w:val="22"/>
+        </w:rPr>
+        <w:t xml:space="preserve"> '110000alpha.7z'</w:t>
+      </w:r>
+      <w:proofErr w:type="gramEnd"/>
+      <w:r>
+        <w:rPr>
+          <w:sz w:val="22"/>
+        </w:rPr>
+        <w:t xml:space="preserve"> </w:t>
+      </w:r>
+      <w:r>
+        <w:rPr>
+          <w:sz w:val="22"/>
+        </w:rPr>
+        <w:t xml:space="preserve">right click on </w:t>
+      </w:r>
+      <w:r>
+        <w:rPr>
+          <w:sz w:val="22"/>
+        </w:rPr>
+        <w:t>and use 7-Zip to extract it</w:t>
+      </w:r>
+    </w:p>
+    <w:p>
+      <w:pPr>
+        <w:rPr>
+          <w:sz w:val="22"/>
+        </w:rPr>
+      </w:pPr>
+      <w:r>
+        <w:rPr>
+          <w:sz w:val="22"/>
+        </w:rPr>
+        <w:t>3</w:t>
+      </w:r>
+      <w:r>
+        <w:rPr>
+          <w:sz w:val="22"/>
+        </w:rPr>
+        <w:t>b</w:t>
+      </w:r>
+      <w:r>
+        <w:rPr>
+          <w:sz w:val="22"/>
+        </w:rPr>
+        <w:t>.</w:t>
+      </w:r>
+      <w:r>
+        <w:rPr>
+          <w:sz w:val="22"/>
+        </w:rPr>
+        <w:t xml:space="preserve"> If </w:t>
+      </w:r>
+      <w:r>
+        <w:rPr>
+          <w:sz w:val="22"/>
+        </w:rPr>
+        <w:t xml:space="preserve"> '110000alpha.7z</w:t>
+      </w:r>
+      <w:r>
+        <w:rPr>
+          <w:sz w:val="22"/>
+        </w:rPr>
+        <w:t>.001</w:t>
+      </w:r>
+      <w:r>
+        <w:rPr>
+          <w:sz w:val="22"/>
+        </w:rPr>
+        <w:t xml:space="preserve">' </w:t>
+      </w:r>
+      <w:r>
+        <w:rPr>
+          <w:sz w:val="22"/>
+        </w:rPr>
+        <w:t xml:space="preserve">simply double click on it, or </w:t>
+      </w:r>
+      <w:r>
+        <w:rPr>
+          <w:sz w:val="22"/>
+        </w:rPr>
+        <w:t xml:space="preserve">right click on </w:t>
+      </w:r>
+      <w:r>
+        <w:rPr>
+          <w:sz w:val="22"/>
+        </w:rPr>
+        <w:t>and use 7-Zip to extract it, whichever works for you</w:t>
+      </w:r>
+    </w:p>
+    <w:p>
+      <w:pPr>
+        <w:rPr>
+          <w:sz w:val="22"/>
+        </w:rPr>
+      </w:pPr>
+      <w:r>
+        <w:rPr>
+          <w:sz w:val="22"/>
+        </w:rPr>
+        <w:t>This will take several minutes, and produce a folder named 'STALKERSOUP_110000alpha' containing 32 database (.</w:t>
       </w:r>
       <w:proofErr w:type="spellStart"/>
       <w:r>
         <w:rPr>
           <w:sz w:val="22"/>
         </w:rPr>
-        <w:t>approx</w:t>
+        <w:t>db</w:t>
       </w:r>
       <w:proofErr w:type="spellEnd"/>
       <w:r>
         <w:rPr>
           <w:sz w:val="22"/>
         </w:rPr>
-        <w:t xml:space="preserve"> </w:t>
+        <w:t>) files, labelled 0 to v. Drop all 32 files into your STALKERSOUP game folder</w:t>
+      </w:r>
+    </w:p>
+    <w:p>
+      <w:pPr>
+        <w:rPr>
+          <w:sz w:val="22"/>
+        </w:rPr>
+      </w:pPr>
+      <w:r>
+        <w:rPr>
+          <w:sz w:val="22"/>
+        </w:rPr>
+        <w:t xml:space="preserve">4. Open your 'Patches' folder, and extract </w:t>
+      </w:r>
+      <w:r>
+        <w:rPr>
+          <w:sz w:val="22"/>
+        </w:rPr>
+        <w:t>the patch_110004alpha file</w:t>
+      </w:r>
+    </w:p>
+    <w:p>
+      <w:pPr>
+        <w:rPr>
+          <w:sz w:val="22"/>
+        </w:rPr>
+      </w:pPr>
+      <w:r>
+        <w:rPr>
+          <w:sz w:val="22"/>
+        </w:rPr>
+        <w:t>5. From the</w:t>
+      </w:r>
+      <w:r>
+        <w:rPr>
+          <w:sz w:val="22"/>
+        </w:rPr>
+        <w:t xml:space="preserve"> new 'STALKERSOUP_patch_110004alpha</w:t>
+      </w:r>
+      <w:r>
+        <w:rPr>
+          <w:sz w:val="22"/>
+        </w:rPr>
+        <w:t xml:space="preserve">' folder, drop the </w:t>
+      </w:r>
+      <w:r>
+        <w:rPr>
+          <w:sz w:val="22"/>
+        </w:rPr>
+        <w:t>15</w:t>
+      </w:r>
+      <w:r>
+        <w:rPr>
+          <w:sz w:val="22"/>
+        </w:rPr>
+        <w:t xml:space="preserve"> files into your STALKERSOUP game folder, and let them overwrite the original files if requested</w:t>
+      </w:r>
+    </w:p>
+    <w:p>
+      <w:pPr>
+        <w:rPr>
+          <w:sz w:val="22"/>
+        </w:rPr>
+      </w:pPr>
+      <w:r>
+        <w:rPr>
+          <w:sz w:val="22"/>
+        </w:rPr>
+        <w:t>6</w:t>
+      </w:r>
+      <w:r>
+        <w:rPr>
+          <w:sz w:val="22"/>
+        </w:rPr>
+        <w:t>. Open the Launcher from your desktop shortcut, and launch the game WITHOUT changing any of the default Launcher settings. The Menu screen should display, at the bottom, 'GSC [1.0006</w:t>
       </w:r>
       <w:proofErr w:type="gramStart"/>
       <w:r>
         <w:rPr>
           <w:sz w:val="22"/>
         </w:rPr>
-        <w:t>11Gb</w:t>
+        <w:t>]  STALKERSOUP</w:t>
       </w:r>
       <w:proofErr w:type="gramEnd"/>
       <w:r>
         <w:rPr>
           <w:sz w:val="22"/>
         </w:rPr>
-        <w:t>, with a 4Gb download limit, so right click on each file and download them manually, one by one.  As you're doing so, organise the downloaded files into folders,</w:t>
-      </w:r>
-      <w:r>
-        <w:rPr>
-          <w:sz w:val="22"/>
-        </w:rPr>
-        <w:t xml:space="preserve"> 'Game Files' (12), 'Patches' </w:t>
+        <w:t xml:space="preserve"> {Version: 1  R</w:t>
+      </w:r>
+      <w:r>
+        <w:rPr>
+          <w:sz w:val="22"/>
+        </w:rPr>
+        <w:t>elease: ALPHA  Revision: 0.0.0.</w:t>
       </w:r>
       <w:r>
         <w:rPr>
           <w:color w:val="FF0000"/>
           <w:sz w:val="22"/>
         </w:rPr>
-        <w:t>(3</w:t>
-      </w:r>
-      <w:r>
-        <w:rPr>
-          <w:color w:val="FF0000"/>
-          <w:sz w:val="22"/>
-        </w:rPr>
-        <w:t>)</w:t>
-      </w:r>
-      <w:r>
-        <w:rPr>
-          <w:sz w:val="22"/>
-        </w:rPr>
-        <w:t>, 'Plugins' (8), and Mod Tools (1). NOTE: If the online OneDrive doesn't allow you to download entire folders without a Microsoft account, just open the folders further and download the files individually as before</w:t>
-      </w:r>
-    </w:p>
-    <w:p>
-      <w:pPr>
-        <w:rPr>
-          <w:sz w:val="22"/>
-        </w:rPr>
-      </w:pPr>
-      <w:r>
-        <w:rPr>
-          <w:sz w:val="22"/>
-        </w:rPr>
-        <w:t>2. From your new 'Game Files' folder, right click on 'STALKERSOUP 110000 PRE RELEASE Main Folder' and use 7-Zip to extract it. From the new folder 'STALKERSOUP', drop the 14 files inside into your STALKERSOUP game folder, and create a shortcut to the STALKERSOUP Launcher file to your desktop</w:t>
-      </w:r>
-    </w:p>
-    <w:p>
-      <w:pPr>
-        <w:rPr>
-          <w:sz w:val="22"/>
-        </w:rPr>
-      </w:pPr>
-      <w:r>
-        <w:rPr>
-          <w:sz w:val="22"/>
-        </w:rPr>
-        <w:t>3. In</w:t>
-      </w:r>
-      <w:r>
-        <w:rPr>
-          <w:sz w:val="22"/>
-        </w:rPr>
-        <w:t xml:space="preserve"> your 'Game Files' folder</w:t>
-      </w:r>
-      <w:r>
-        <w:rPr>
-          <w:sz w:val="22"/>
-        </w:rPr>
-        <w:t xml:space="preserve">, depending on how it extracted, there will be a file named either </w:t>
-      </w:r>
-      <w:r>
-        <w:rPr>
-          <w:sz w:val="22"/>
-        </w:rPr>
-        <w:t>'STALKERSOUP_</w:t>
+        <w:t>4</w:t>
+      </w:r>
+      <w:r>
+        <w:rPr>
+          <w:sz w:val="22"/>
+        </w:rPr>
+        <w:t xml:space="preserve">} Marked One'. If it doesn't, delete the contents of your STALKERSOUP game folder and reinstall the game </w:t>
+      </w:r>
+      <w:r>
+        <w:rPr>
+          <w:sz w:val="22"/>
+        </w:rPr>
+        <w:lastRenderedPageBreak/>
+        <w:t xml:space="preserve">again, following the instructions carefully. If it does, set your screen resolution and controls, </w:t>
       </w:r>
       <w:proofErr w:type="gramStart"/>
       <w:r>
         <w:rPr>
           <w:sz w:val="22"/>
         </w:rPr>
-        <w:t>110000alpha.7z'</w:t>
-      </w:r>
-      <w:r>
-        <w:rPr>
-          <w:sz w:val="22"/>
-        </w:rPr>
-        <w:t xml:space="preserve">  or</w:t>
+        <w:t>Enter</w:t>
       </w:r>
       <w:proofErr w:type="gramEnd"/>
       <w:r>
         <w:rPr>
           <w:sz w:val="22"/>
         </w:rPr>
-        <w:t xml:space="preserve">  </w:t>
-      </w:r>
-      <w:r>
-        <w:rPr>
-          <w:sz w:val="22"/>
-        </w:rPr>
-        <w:t>'STALKERSOUP_110000alpha.7z</w:t>
-      </w:r>
-      <w:r>
-        <w:rPr>
-          <w:sz w:val="22"/>
-        </w:rPr>
-        <w:t>.001</w:t>
-      </w:r>
-      <w:r>
-        <w:rPr>
-          <w:sz w:val="22"/>
-        </w:rPr>
-        <w:t>'</w:t>
-      </w:r>
-    </w:p>
-    <w:p>
-      <w:pPr>
-        <w:rPr>
-          <w:sz w:val="22"/>
-        </w:rPr>
-      </w:pPr>
-      <w:r>
-        <w:rPr>
-          <w:sz w:val="22"/>
-        </w:rPr>
-        <w:t>3</w:t>
-      </w:r>
-      <w:r>
-        <w:rPr>
-          <w:sz w:val="22"/>
-        </w:rPr>
-        <w:t>a</w:t>
-      </w:r>
-      <w:r>
-        <w:rPr>
-          <w:sz w:val="22"/>
-        </w:rPr>
-        <w:t>.</w:t>
-      </w:r>
-      <w:r>
-        <w:rPr>
-          <w:sz w:val="22"/>
-        </w:rPr>
-        <w:t xml:space="preserve"> </w:t>
+        <w:t xml:space="preserve"> the Zone, and choose your level of difficulty - 'Marked One' is the most realistic</w:t>
+      </w:r>
+    </w:p>
+    <w:p>
+      <w:pPr>
+        <w:rPr>
+          <w:sz w:val="22"/>
+        </w:rPr>
+      </w:pPr>
+      <w:r>
+        <w:rPr>
+          <w:sz w:val="22"/>
+        </w:rPr>
+        <w:t>7</w:t>
+      </w:r>
+      <w:r>
+        <w:rPr>
+          <w:sz w:val="22"/>
+        </w:rPr>
+        <w:t xml:space="preserve">. Test the game thoroughly for stability, and play with the settings to match the game to your system. The mod is CPU intensive, and the grass and vision distance settings can particularly cause slowdown. Sometimes </w:t>
+      </w:r>
+      <w:r>
+        <w:rPr>
+          <w:sz w:val="22"/>
+        </w:rPr>
+        <w:t>raising</w:t>
+      </w:r>
+      <w:r>
+        <w:rPr>
+          <w:sz w:val="22"/>
+        </w:rPr>
+        <w:t xml:space="preserve"> a setting can actually increase stability ;-)</w:t>
+      </w:r>
+    </w:p>
+    <w:p>
+      <w:pPr>
+        <w:rPr>
+          <w:sz w:val="22"/>
+        </w:rPr>
+      </w:pPr>
+      <w:r>
+        <w:rPr>
+          <w:sz w:val="22"/>
+        </w:rPr>
+        <w:t>8</w:t>
+      </w:r>
+      <w:r>
+        <w:rPr>
+          <w:sz w:val="22"/>
+        </w:rPr>
+        <w:t xml:space="preserve">. Although the game runs natively in DirectX 9 mode, you can test an adaptation to DX11 or </w:t>
+      </w:r>
+      <w:proofErr w:type="spellStart"/>
+      <w:r>
+        <w:rPr>
+          <w:sz w:val="22"/>
+        </w:rPr>
+        <w:t>SweetFX</w:t>
+      </w:r>
+      <w:proofErr w:type="spellEnd"/>
+      <w:r>
+        <w:rPr>
+          <w:sz w:val="22"/>
+        </w:rPr>
+        <w:t>, both of which are optional within the Launcher. Only experiment with these when you're happy with the stability of the game in the default DX9</w:t>
+      </w:r>
+      <w:r>
+        <w:rPr>
+          <w:sz w:val="22"/>
+        </w:rPr>
+        <w:t xml:space="preserve">. First check your </w:t>
+      </w:r>
+      <w:proofErr w:type="spellStart"/>
+      <w:r>
+        <w:rPr>
+          <w:sz w:val="22"/>
+        </w:rPr>
+        <w:t>SweetFX</w:t>
+      </w:r>
+      <w:proofErr w:type="spellEnd"/>
+      <w:r>
+        <w:rPr>
+          <w:sz w:val="22"/>
+        </w:rPr>
+        <w:t xml:space="preserve"> folder – if it contain the files </w:t>
+      </w:r>
+      <w:proofErr w:type="spellStart"/>
+      <w:r>
+        <w:rPr>
+          <w:sz w:val="22"/>
+        </w:rPr>
+        <w:t>dxgi.fx</w:t>
+      </w:r>
+      <w:proofErr w:type="spellEnd"/>
+      <w:r>
+        <w:rPr>
+          <w:sz w:val="22"/>
+        </w:rPr>
+        <w:t xml:space="preserve"> and/or </w:t>
+      </w:r>
+      <w:r>
+        <w:rPr>
+          <w:sz w:val="22"/>
+        </w:rPr>
+        <w:t>dxgi.dll</w:t>
+      </w:r>
+      <w:r>
+        <w:rPr>
+          <w:sz w:val="22"/>
+        </w:rPr>
+        <w:t>, delete them both as they are no longer required, and can throw up error messages</w:t>
+      </w:r>
+    </w:p>
+    <w:p>
+      <w:pPr>
+        <w:rPr>
+          <w:sz w:val="22"/>
+        </w:rPr>
+      </w:pPr>
+      <w:r>
+        <w:rPr>
+          <w:sz w:val="22"/>
+        </w:rPr>
+        <w:t>9</w:t>
+      </w:r>
+      <w:r>
+        <w:rPr>
+          <w:sz w:val="22"/>
+        </w:rPr>
+        <w:t xml:space="preserve">a. </w:t>
       </w:r>
       <w:proofErr w:type="gramStart"/>
       <w:r>
         <w:rPr>
           <w:sz w:val="22"/>
         </w:rPr>
-        <w:t xml:space="preserve">If </w:t>
-      </w:r>
-      <w:r>
-        <w:rPr>
-          <w:sz w:val="22"/>
-        </w:rPr>
-        <w:t xml:space="preserve"> '110000alpha.7z'</w:t>
+        <w:t>I</w:t>
+      </w:r>
+      <w:r>
+        <w:rPr>
+          <w:sz w:val="22"/>
+        </w:rPr>
+        <w:t>f</w:t>
       </w:r>
       <w:proofErr w:type="gramEnd"/>
       <w:r>
         <w:rPr>
           <w:sz w:val="22"/>
         </w:rPr>
-        <w:t xml:space="preserve"> </w:t>
-      </w:r>
-      <w:r>
-        <w:rPr>
-          <w:sz w:val="22"/>
-        </w:rPr>
-        <w:t xml:space="preserve">right click on </w:t>
-      </w:r>
-      <w:r>
-        <w:rPr>
-          <w:sz w:val="22"/>
-        </w:rPr>
-        <w:t>and use 7-Zip to extract it</w:t>
-      </w:r>
-    </w:p>
-    <w:p>
-      <w:pPr>
-        <w:rPr>
-          <w:sz w:val="22"/>
-        </w:rPr>
-      </w:pPr>
-      <w:r>
-        <w:rPr>
-          <w:sz w:val="22"/>
-        </w:rPr>
-        <w:t>3</w:t>
+        <w:t xml:space="preserve"> everything's running fine, you can try the optional '</w:t>
+      </w:r>
+      <w:proofErr w:type="spellStart"/>
+      <w:r>
+        <w:rPr>
+          <w:sz w:val="22"/>
+        </w:rPr>
+        <w:t>PlugIns</w:t>
+      </w:r>
+      <w:proofErr w:type="spellEnd"/>
+      <w:r>
+        <w:rPr>
+          <w:sz w:val="22"/>
+        </w:rPr>
+        <w:t>' to suit your taste. However, the game has advanced so far that they're no longer necessary, and some of these obsolete textures can take up excessive memory (NOTE: some of the packs have choices I.e. Shiny asphalt OR High-Res asphalt, 16:9 OR 16:10 aspect ratio, so make your choice. Not both!) To do this...</w:t>
+      </w:r>
+    </w:p>
+    <w:p>
+      <w:pPr>
+        <w:rPr>
+          <w:sz w:val="22"/>
+        </w:rPr>
+      </w:pPr>
+      <w:r>
+        <w:rPr>
+          <w:sz w:val="22"/>
+        </w:rPr>
+        <w:t>9</w:t>
       </w:r>
       <w:r>
         <w:rPr>
@@ -404,417 +797,68 @@
         <w:rPr>
           <w:sz w:val="22"/>
         </w:rPr>
-        <w:t>.</w:t>
-      </w:r>
-      <w:r>
-        <w:rPr>
-          <w:sz w:val="22"/>
-        </w:rPr>
-        <w:t xml:space="preserve"> If </w:t>
-      </w:r>
-      <w:r>
-        <w:rPr>
-          <w:sz w:val="22"/>
-        </w:rPr>
-        <w:t xml:space="preserve"> '110000alpha.7z</w:t>
-      </w:r>
-      <w:r>
-        <w:rPr>
-          <w:sz w:val="22"/>
-        </w:rPr>
-        <w:t>.001</w:t>
-      </w:r>
-      <w:r>
-        <w:rPr>
-          <w:sz w:val="22"/>
-        </w:rPr>
-        <w:t xml:space="preserve">' </w:t>
-      </w:r>
-      <w:r>
-        <w:rPr>
-          <w:sz w:val="22"/>
-        </w:rPr>
-        <w:t xml:space="preserve">simply double click on it, or </w:t>
-      </w:r>
-      <w:r>
-        <w:rPr>
-          <w:sz w:val="22"/>
-        </w:rPr>
-        <w:t xml:space="preserve">right click on </w:t>
-      </w:r>
-      <w:r>
-        <w:rPr>
-          <w:sz w:val="22"/>
-        </w:rPr>
-        <w:t>and use 7-Zip to extract it, whichever works for you</w:t>
-      </w:r>
-    </w:p>
-    <w:p>
-      <w:pPr>
-        <w:rPr>
-          <w:sz w:val="22"/>
-        </w:rPr>
-      </w:pPr>
-      <w:r>
-        <w:rPr>
-          <w:sz w:val="22"/>
-        </w:rPr>
-        <w:t>This will take several minutes, and produce a folder named 'STALKERSOUP_110000alpha' containing 32 database (.</w:t>
+        <w:t xml:space="preserve">. Extract the files you want, and drop the resultant </w:t>
       </w:r>
       <w:proofErr w:type="spellStart"/>
       <w:r>
         <w:rPr>
           <w:sz w:val="22"/>
         </w:rPr>
-        <w:t>db</w:t>
+        <w:t>PlugIns</w:t>
       </w:r>
       <w:proofErr w:type="spellEnd"/>
       <w:r>
         <w:rPr>
           <w:sz w:val="22"/>
         </w:rPr>
-        <w:t>) files, labelled 0 to v. Drop all 32 files into your STALKERSOUP game folder</w:t>
-      </w:r>
-    </w:p>
-    <w:p>
-      <w:pPr>
-        <w:rPr>
-          <w:sz w:val="22"/>
-        </w:rPr>
-      </w:pPr>
-      <w:r>
-        <w:rPr>
-          <w:sz w:val="22"/>
-        </w:rPr>
-        <w:t xml:space="preserve">4. Open your 'Patches' folder, and extract </w:t>
-      </w:r>
-      <w:r>
-        <w:rPr>
-          <w:sz w:val="22"/>
-        </w:rPr>
-        <w:t xml:space="preserve">all </w:t>
-      </w:r>
-      <w:r>
-        <w:rPr>
-          <w:color w:val="FF0000"/>
-          <w:sz w:val="22"/>
-        </w:rPr>
-        <w:t>3</w:t>
-      </w:r>
-      <w:r>
-        <w:rPr>
-          <w:sz w:val="22"/>
-        </w:rPr>
-        <w:t xml:space="preserve"> files</w:t>
-      </w:r>
-    </w:p>
-    <w:p>
-      <w:pPr>
-        <w:rPr>
-          <w:sz w:val="22"/>
-        </w:rPr>
-      </w:pPr>
-      <w:r>
-        <w:rPr>
-          <w:sz w:val="22"/>
-        </w:rPr>
-        <w:t>5. From the new 'STALKERSOUP_patch_110001' folder, drop the 4 files into your STALKERSOUP game folder, and let them overwrite the original .</w:t>
+        <w:t xml:space="preserve"> into your STALKERSOUP game folder. Ideally, test just one at a time, and make a note of its name. To uninstall it, simply remove the file. That's the beauty of </w:t>
       </w:r>
       <w:proofErr w:type="spellStart"/>
       <w:r>
         <w:rPr>
           <w:sz w:val="22"/>
         </w:rPr>
-        <w:t>db</w:t>
+        <w:t>PlugIns</w:t>
       </w:r>
       <w:proofErr w:type="spellEnd"/>
       <w:r>
         <w:rPr>
           <w:sz w:val="22"/>
         </w:rPr>
-        <w:t xml:space="preserve"> files if requested</w:t>
-      </w:r>
-    </w:p>
-    <w:p>
-      <w:pPr>
-        <w:rPr>
-          <w:sz w:val="22"/>
-        </w:rPr>
-      </w:pPr>
-      <w:r>
-        <w:rPr>
-          <w:sz w:val="22"/>
-        </w:rPr>
-        <w:t>6. From the new 'STALKERSOUP_patch_110002alpha' folder, drop the 9 files into your STALKERSOUP game folder, and let them overwrite or merge with the original files if requested</w:t>
-      </w:r>
-    </w:p>
-    <w:p>
-      <w:pPr>
-        <w:rPr>
-          <w:sz w:val="22"/>
-        </w:rPr>
-      </w:pPr>
-      <w:r>
-        <w:rPr>
-          <w:sz w:val="22"/>
-        </w:rPr>
-        <w:lastRenderedPageBreak/>
-        <w:t>7</w:t>
-      </w:r>
-      <w:r>
-        <w:rPr>
-          <w:sz w:val="22"/>
-        </w:rPr>
-        <w:t>. From t</w:t>
-      </w:r>
-      <w:r>
-        <w:rPr>
-          <w:sz w:val="22"/>
-        </w:rPr>
-        <w:t>he new 'STALKERSOUP_patch_110003</w:t>
-      </w:r>
-      <w:r>
-        <w:rPr>
-          <w:sz w:val="22"/>
-        </w:rPr>
-        <w:t xml:space="preserve">alpha' folder, drop the </w:t>
-      </w:r>
-      <w:r>
-        <w:rPr>
-          <w:color w:val="FF0000"/>
-          <w:sz w:val="22"/>
-        </w:rPr>
-        <w:t>3</w:t>
-      </w:r>
-      <w:r>
-        <w:rPr>
-          <w:sz w:val="22"/>
-        </w:rPr>
-        <w:t xml:space="preserve"> files into your STALKERSOUP game folder, and let them overwrite or merge with the original files if requested</w:t>
-      </w:r>
-    </w:p>
-    <w:p>
-      <w:pPr>
-        <w:rPr>
-          <w:sz w:val="22"/>
-        </w:rPr>
-      </w:pPr>
-      <w:r>
-        <w:rPr>
-          <w:sz w:val="22"/>
-        </w:rPr>
-        <w:t>8</w:t>
-      </w:r>
-      <w:r>
-        <w:rPr>
-          <w:sz w:val="22"/>
-        </w:rPr>
-        <w:t>. Open the Launcher from your desktop shortcut, and launch the game WITHOUT changing any of the default Launcher settings. The Menu screen should display, at the bottom, 'GSC [1.0006</w:t>
-      </w:r>
-      <w:proofErr w:type="gramStart"/>
-      <w:r>
-        <w:rPr>
-          <w:sz w:val="22"/>
-        </w:rPr>
-        <w:t>]  STALKERSOUP</w:t>
-      </w:r>
-      <w:proofErr w:type="gramEnd"/>
-      <w:r>
-        <w:rPr>
-          <w:sz w:val="22"/>
-        </w:rPr>
-        <w:t xml:space="preserve"> {Version: 1  R</w:t>
-      </w:r>
-      <w:r>
-        <w:rPr>
-          <w:sz w:val="22"/>
-        </w:rPr>
-        <w:t>elease: ALPHA  Revision: 0.0.0.</w:t>
-      </w:r>
-      <w:r>
-        <w:rPr>
-          <w:color w:val="FF0000"/>
-          <w:sz w:val="22"/>
-        </w:rPr>
-        <w:t>3</w:t>
-      </w:r>
-      <w:r>
-        <w:rPr>
-          <w:sz w:val="22"/>
-        </w:rPr>
-        <w:t xml:space="preserve">} Marked One'. If it doesn't, delete the contents of your STALKERSOUP game folder and reinstall the game again, following the instructions carefully. If it does, set your screen resolution and controls, </w:t>
-      </w:r>
-      <w:proofErr w:type="gramStart"/>
-      <w:r>
-        <w:rPr>
-          <w:sz w:val="22"/>
-        </w:rPr>
-        <w:t>Enter</w:t>
-      </w:r>
-      <w:proofErr w:type="gramEnd"/>
-      <w:r>
-        <w:rPr>
-          <w:sz w:val="22"/>
-        </w:rPr>
-        <w:t xml:space="preserve"> the Zone, and choose your level of difficulty - 'Marked One' is the most realistic</w:t>
-      </w:r>
-    </w:p>
-    <w:p>
-      <w:pPr>
-        <w:rPr>
-          <w:sz w:val="22"/>
-        </w:rPr>
-      </w:pPr>
-      <w:r>
-        <w:rPr>
-          <w:sz w:val="22"/>
-        </w:rPr>
-        <w:t>9</w:t>
-      </w:r>
-      <w:r>
-        <w:rPr>
-          <w:sz w:val="22"/>
-        </w:rPr>
-        <w:t xml:space="preserve">. Test the game thoroughly for stability, and play with the settings to match the game to your system. The mod is CPU intensive, and the grass and vision distance settings can particularly cause slowdown. Sometimes </w:t>
-      </w:r>
-      <w:r>
-        <w:rPr>
-          <w:sz w:val="22"/>
-        </w:rPr>
-        <w:t>raising</w:t>
-      </w:r>
-      <w:r>
-        <w:rPr>
-          <w:sz w:val="22"/>
-        </w:rPr>
-        <w:t xml:space="preserve"> a setting can actually increase stability ;-)</w:t>
-      </w:r>
-    </w:p>
-    <w:p>
-      <w:pPr>
-        <w:rPr>
-          <w:sz w:val="22"/>
-        </w:rPr>
-      </w:pPr>
-      <w:r>
-        <w:rPr>
-          <w:sz w:val="22"/>
-        </w:rPr>
-        <w:t>10</w:t>
-      </w:r>
-      <w:r>
-        <w:rPr>
-          <w:sz w:val="22"/>
-        </w:rPr>
-        <w:t xml:space="preserve">. Although the game runs natively in DirectX 9 mode, you can test an adaptation to DX11 or </w:t>
-      </w:r>
-      <w:proofErr w:type="spellStart"/>
-      <w:r>
-        <w:rPr>
-          <w:sz w:val="22"/>
-        </w:rPr>
-        <w:t>SweetFX</w:t>
-      </w:r>
-      <w:proofErr w:type="spellEnd"/>
-      <w:r>
-        <w:rPr>
-          <w:sz w:val="22"/>
-        </w:rPr>
-        <w:t>, both of which are optional within the Launcher. Only experiment with these when you're happy with the stability of the game in the default DX9</w:t>
-      </w:r>
-    </w:p>
-    <w:p>
-      <w:pPr>
-        <w:rPr>
-          <w:sz w:val="22"/>
-        </w:rPr>
-      </w:pPr>
-      <w:r>
-        <w:rPr>
-          <w:sz w:val="22"/>
-        </w:rPr>
-        <w:t xml:space="preserve">11a. </w:t>
-      </w:r>
-      <w:proofErr w:type="gramStart"/>
-      <w:r>
-        <w:rPr>
-          <w:sz w:val="22"/>
-        </w:rPr>
-        <w:t>I</w:t>
-      </w:r>
-      <w:r>
-        <w:rPr>
-          <w:sz w:val="22"/>
-        </w:rPr>
-        <w:t>f</w:t>
-      </w:r>
-      <w:proofErr w:type="gramEnd"/>
-      <w:r>
-        <w:rPr>
-          <w:sz w:val="22"/>
-        </w:rPr>
-        <w:t xml:space="preserve"> everything's running fine, you can try the optional '</w:t>
-      </w:r>
-      <w:proofErr w:type="spellStart"/>
-      <w:r>
-        <w:rPr>
-          <w:sz w:val="22"/>
-        </w:rPr>
-        <w:t>PlugIns</w:t>
-      </w:r>
-      <w:proofErr w:type="spellEnd"/>
-      <w:r>
-        <w:rPr>
-          <w:sz w:val="22"/>
-        </w:rPr>
-        <w:t>' to suit your taste. However, the game has advanced so far that they're no longer necessary, and some of these obsolete textures can take up excessive memory (NOTE: some of the packs have choices I.e. Shiny asphalt OR High-Res asphalt, 16:9 OR 16:10 aspect ratio, so make your choice. Not both!) To do this...</w:t>
-      </w:r>
-    </w:p>
-    <w:p>
-      <w:pPr>
-        <w:rPr>
-          <w:sz w:val="22"/>
-        </w:rPr>
-      </w:pPr>
-      <w:r>
-        <w:rPr>
-          <w:sz w:val="22"/>
-        </w:rPr>
-        <w:t>11b</w:t>
-      </w:r>
-      <w:r>
-        <w:rPr>
-          <w:sz w:val="22"/>
-        </w:rPr>
-        <w:t xml:space="preserve">. Extract the files you want, and drop the resultant </w:t>
-      </w:r>
-      <w:proofErr w:type="spellStart"/>
-      <w:r>
-        <w:rPr>
-          <w:sz w:val="22"/>
-        </w:rPr>
-        <w:t>PlugIns</w:t>
-      </w:r>
-      <w:proofErr w:type="spellEnd"/>
-      <w:r>
-        <w:rPr>
-          <w:sz w:val="22"/>
-        </w:rPr>
-        <w:t xml:space="preserve"> into your STALKERSOUP game folder. Ideally, test just one at a time, and make a note of its name. To uninstall it, simply remove the file. That's the beauty of </w:t>
-      </w:r>
-      <w:proofErr w:type="spellStart"/>
-      <w:r>
-        <w:rPr>
-          <w:sz w:val="22"/>
-        </w:rPr>
-        <w:t>PlugIns</w:t>
-      </w:r>
-      <w:proofErr w:type="spellEnd"/>
-      <w:r>
-        <w:rPr>
-          <w:sz w:val="22"/>
-        </w:rPr>
         <w:t xml:space="preserve"> :-)</w:t>
+      </w:r>
+    </w:p>
+    <w:p>
+      <w:pPr>
+        <w:rPr>
+          <w:sz w:val="22"/>
+        </w:rPr>
+      </w:pPr>
+      <w:r>
+        <w:rPr>
+          <w:sz w:val="22"/>
+        </w:rPr>
+        <w:t xml:space="preserve">10. You no longer need the </w:t>
+      </w:r>
+      <w:r>
+        <w:rPr>
+          <w:sz w:val="22"/>
+        </w:rPr>
+        <w:t>files</w:t>
+      </w:r>
+      <w:r>
+        <w:rPr>
+          <w:sz w:val="22"/>
+        </w:rPr>
+        <w:t xml:space="preserve"> you downloaded, and t</w:t>
+      </w:r>
+      <w:bookmarkStart w:id="0" w:name="_GoBack"/>
+      <w:bookmarkEnd w:id="0"/>
+      <w:r>
+        <w:rPr>
+          <w:sz w:val="22"/>
+        </w:rPr>
+        <w:t>hey can be safely deleted</w:t>
       </w:r>
     </w:p>
     <w:p>
@@ -1047,6 +1091,7 @@
           <w:b/>
           <w:sz w:val="22"/>
         </w:rPr>
+        <w:lastRenderedPageBreak/>
         <w:t>TIPS</w:t>
       </w:r>
     </w:p>
@@ -1190,8 +1235,6 @@
         </w:rPr>
         <w:t>as they can not only repair, but break your path in the game</w:t>
       </w:r>
-      <w:bookmarkStart w:id="0" w:name="_GoBack"/>
-      <w:bookmarkEnd w:id="0"/>
       <w:r>
         <w:rPr>
           <w:sz w:val="22"/>

</xml_diff>